<commit_message>
[P3] Design documents and code adjustment
- Docx and PDFs of the two design documents
- Adjust on the code to use the global variables that represent the page
size and the number of entries on the page table
</commit_message>
<xml_diff>
--- a/P3/design.docx
+++ b/P3/design.docx
@@ -1,6 +1,6 @@
 
 <file path=word/document.xml><?xml version="1.0" encoding="utf-8"?>
-<w:document xmlns:wpc="http://schemas.microsoft.com/office/word/2010/wordprocessingCanvas" xmlns:cx="http://schemas.microsoft.com/office/drawing/2014/chartex" xmlns:cx1="http://schemas.microsoft.com/office/drawing/2015/9/8/chartex" xmlns:mc="http://schemas.openxmlformats.org/markup-compatibility/2006" xmlns:o="urn:schemas-microsoft-com:office:office" xmlns:r="http://schemas.openxmlformats.org/officeDocument/2006/relationships" xmlns:m="http://schemas.openxmlformats.org/officeDocument/2006/math" xmlns:v="urn:schemas-microsoft-com:vml" xmlns:wp14="http://schemas.microsoft.com/office/word/2010/wordprocessingDrawing" xmlns:wp="http://schemas.openxmlformats.org/drawingml/2006/wordprocessingDrawing" xmlns:w10="urn:schemas-microsoft-com:office:word" xmlns:w="http://schemas.openxmlformats.org/wordprocessingml/2006/main" xmlns:w14="http://schemas.microsoft.com/office/word/2010/wordml" xmlns:w15="http://schemas.microsoft.com/office/word/2012/wordml" xmlns:w16se="http://schemas.microsoft.com/office/word/2015/wordml/symex" xmlns:wpg="http://schemas.microsoft.com/office/word/2010/wordprocessingGroup" xmlns:wpi="http://schemas.microsoft.com/office/word/2010/wordprocessingInk" xmlns:wne="http://schemas.microsoft.com/office/word/2006/wordml" xmlns:wps="http://schemas.microsoft.com/office/word/2010/wordprocessingShape" mc:Ignorable="w14 w15 w16se wp14">
+<w:document xmlns:wpc="http://schemas.microsoft.com/office/word/2010/wordprocessingCanvas" xmlns:mc="http://schemas.openxmlformats.org/markup-compatibility/2006" xmlns:o="urn:schemas-microsoft-com:office:office" xmlns:r="http://schemas.openxmlformats.org/officeDocument/2006/relationships" xmlns:m="http://schemas.openxmlformats.org/officeDocument/2006/math" xmlns:v="urn:schemas-microsoft-com:vml" xmlns:wp14="http://schemas.microsoft.com/office/word/2010/wordprocessingDrawing" xmlns:wp="http://schemas.openxmlformats.org/drawingml/2006/wordprocessingDrawing" xmlns:w10="urn:schemas-microsoft-com:office:word" xmlns:w="http://schemas.openxmlformats.org/wordprocessingml/2006/main" xmlns:w14="http://schemas.microsoft.com/office/word/2010/wordml" xmlns:w15="http://schemas.microsoft.com/office/word/2012/wordml" xmlns:wpg="http://schemas.microsoft.com/office/word/2010/wordprocessingGroup" xmlns:wpi="http://schemas.microsoft.com/office/word/2010/wordprocessingInk" xmlns:wne="http://schemas.microsoft.com/office/word/2006/wordml" xmlns:wps="http://schemas.microsoft.com/office/word/2010/wordprocessingShape" mc:Ignorable="w14 w15 wp14">
   <w:body>
     <w:p>
       <w:pPr>
@@ -15,46 +15,76 @@
           <w:b/>
           <w:sz w:val="28"/>
         </w:rPr>
-        <w:t>CSCE 613: Project 2 Design</w:t>
-      </w:r>
-    </w:p>
-    <w:p>
-      <w:pPr>
+        <w:t>CSCE 613: Project 3</w:t>
+      </w:r>
+      <w:r>
         <w:rPr>
           <w:b/>
           <w:sz w:val="28"/>
         </w:rPr>
-      </w:pPr>
-      <w:r>
+        <w:t xml:space="preserve"> Design</w:t>
+      </w:r>
+    </w:p>
+    <w:p>
+      <w:pPr>
         <w:rPr>
           <w:b/>
           <w:sz w:val="28"/>
         </w:rPr>
-        <w:t>Student: Caio Duarte Diniz Monteiro</w:t>
-      </w:r>
-    </w:p>
-    <w:p>
-      <w:pPr>
-        <w:pStyle w:val="Heading2"/>
-      </w:pPr>
-      <w:r>
-        <w:t>Date: 02/05/16</w:t>
-      </w:r>
-    </w:p>
-    <w:p>
-      <w:pPr>
+      </w:pPr>
+      <w:r>
         <w:rPr>
           <w:b/>
           <w:sz w:val="28"/>
         </w:rPr>
-      </w:pPr>
+        <w:t xml:space="preserve">Student: Caio Duarte </w:t>
+      </w:r>
+      <w:proofErr w:type="spellStart"/>
+      <w:r>
+        <w:rPr>
+          <w:b/>
+          <w:sz w:val="28"/>
+        </w:rPr>
+        <w:t>Diniz</w:t>
+      </w:r>
+      <w:proofErr w:type="spellEnd"/>
+      <w:r>
+        <w:rPr>
+          <w:b/>
+          <w:sz w:val="28"/>
+        </w:rPr>
+        <w:t xml:space="preserve"> Monteiro</w:t>
+      </w:r>
+    </w:p>
+    <w:p>
+      <w:pPr>
+        <w:pStyle w:val="Heading2"/>
+        <w:rPr>
+          <w:b w:val="0"/>
+          <w:sz w:val="28"/>
+        </w:rPr>
+      </w:pPr>
+      <w:r>
+        <w:t>Date: 02/</w:t>
+      </w:r>
+      <w:r>
+        <w:t>22</w:t>
+      </w:r>
+      <w:r>
+        <w:t>/16</w:t>
+      </w:r>
     </w:p>
     <w:p>
       <w:pPr>
         <w:pStyle w:val="Heading1"/>
       </w:pPr>
-      <w:r>
-        <w:t>FramePool class variables</w:t>
+      <w:proofErr w:type="spellStart"/>
+      <w:r>
+        <w:t>FramePool</w:t>
+      </w:r>
+      <w:proofErr w:type="spellEnd"/>
+      <w:r>
+        <w:t xml:space="preserve"> class</w:t>
       </w:r>
     </w:p>
     <w:p/>
@@ -62,43 +92,53 @@
       <w:pPr>
         <w:jc w:val="both"/>
       </w:pPr>
-      <w:r>
-        <w:t xml:space="preserve">The frame pool is responsible for managing the physical memory frame allocation for both processes and the kernel.  While we have different frame pool instances for the kernel and for the process, the </w:t>
-      </w:r>
-      <w:r>
-        <w:rPr>
-          <w:i/>
-        </w:rPr>
-        <w:t>release_frame</w:t>
-      </w:r>
-      <w:r>
-        <w:t xml:space="preserve"> method is static, thus, the </w:t>
-      </w:r>
-      <w:r>
-        <w:rPr>
-          <w:i/>
-        </w:rPr>
-        <w:t>FramePool</w:t>
-      </w:r>
-      <w:r>
-        <w:t xml:space="preserve"> class needs to keep track of all the existent pools.</w:t>
-      </w:r>
+      <w:proofErr w:type="spellStart"/>
+      <w:r>
+        <w:t>FramPool</w:t>
+      </w:r>
+      <w:proofErr w:type="spellEnd"/>
+      <w:r>
+        <w:t xml:space="preserve"> class implementation is almost the same from Project 2</w:t>
+      </w:r>
+      <w:r>
+        <w:t>.</w:t>
+      </w:r>
+      <w:r>
+        <w:t xml:space="preserve"> The only differences are some error handling for dealing with releasing and marking as inaccessible invalid frames. Those changes were motivated by the Project 2 grading report.</w:t>
+      </w:r>
+    </w:p>
+    <w:p>
+      <w:pPr>
+        <w:pStyle w:val="Heading1"/>
+      </w:pPr>
+      <w:proofErr w:type="spellStart"/>
+      <w:r>
+        <w:t>PageTable</w:t>
+      </w:r>
+      <w:proofErr w:type="spellEnd"/>
     </w:p>
     <w:p>
       <w:pPr>
         <w:jc w:val="both"/>
       </w:pPr>
-      <w:r>
-        <w:t xml:space="preserve">The </w:t>
-      </w:r>
-      <w:r>
-        <w:rPr>
-          <w:i/>
-        </w:rPr>
-        <w:t>FramePool</w:t>
-      </w:r>
-      <w:r>
-        <w:t xml:space="preserve"> class have 4 static variables, two of them to hold the addresses of the kernel and process frames bitmaps and other two that holds the info frame numbers for the kernel and process pools.</w:t>
+    </w:p>
+    <w:p>
+      <w:pPr>
+        <w:jc w:val="both"/>
+      </w:pPr>
+      <w:r>
+        <w:t xml:space="preserve">The purpose of the Page Table is to manage the virtual to physical memory address translation. The responsible for filling the entries on the page tables with the appropriated translation is the Page Fault Handler, which triggers whenever a position of the memory not yet mapped needs to be accessed. </w:t>
+      </w:r>
+      <w:r>
+        <w:t xml:space="preserve">Some static variable keeps track of the kernel and process memory pools, the current page table in use by the OS (since we will have one </w:t>
+      </w:r>
+      <w:proofErr w:type="spellStart"/>
+      <w:r>
+        <w:t>PageTable</w:t>
+      </w:r>
+      <w:proofErr w:type="spellEnd"/>
+      <w:r>
+        <w:t xml:space="preserve"> class per process), etc.</w:t>
       </w:r>
     </w:p>
     <w:p>
@@ -110,10 +150,10 @@
           <w:noProof/>
         </w:rPr>
         <w:drawing>
-          <wp:inline distT="0" distB="0" distL="0" distR="0" wp14:anchorId="0D9B1A78" wp14:editId="1BE60D2B">
-            <wp:extent cx="5429250" cy="1085850"/>
-            <wp:effectExtent l="0" t="0" r="0" b="0"/>
-            <wp:docPr id="1" name="Picture 1"/>
+          <wp:inline distT="0" distB="0" distL="0" distR="0" wp14:anchorId="36B2DBFB" wp14:editId="19A7418E">
+            <wp:extent cx="5943600" cy="1291590"/>
+            <wp:effectExtent l="0" t="0" r="0" b="3810"/>
+            <wp:docPr id="7" name="Picture 7"/>
             <wp:cNvGraphicFramePr>
               <a:graphicFrameLocks xmlns:a="http://schemas.openxmlformats.org/drawingml/2006/main" noChangeAspect="1"/>
             </wp:cNvGraphicFramePr>
@@ -133,7 +173,7 @@
                   <pic:spPr>
                     <a:xfrm>
                       <a:off x="0" y="0"/>
-                      <a:ext cx="5429250" cy="1085850"/>
+                      <a:ext cx="5943600" cy="1291590"/>
                     </a:xfrm>
                     <a:prstGeom prst="rect">
                       <a:avLst/>
@@ -146,22 +186,17 @@
         </w:drawing>
       </w:r>
     </w:p>
-    <w:p/>
-    <w:p>
-      <w:pPr>
-        <w:jc w:val="both"/>
-      </w:pPr>
-      <w:r>
-        <w:t xml:space="preserve">Furthermore, the </w:t>
-      </w:r>
-      <w:r>
-        <w:rPr>
-          <w:i/>
-        </w:rPr>
-        <w:t>FramePool</w:t>
-      </w:r>
-      <w:r>
-        <w:t xml:space="preserve"> class has more 4 variables that holds all the information needed by a particular instance of this class.</w:t>
+    <w:p>
+      <w:pPr>
+        <w:pStyle w:val="Heading1"/>
+      </w:pPr>
+      <w:proofErr w:type="spellStart"/>
+      <w:r>
+        <w:t>PageTable</w:t>
+      </w:r>
+      <w:proofErr w:type="spellEnd"/>
+      <w:r>
+        <w:t xml:space="preserve"> initialization</w:t>
       </w:r>
     </w:p>
     <w:p>
@@ -173,10 +208,10 @@
           <w:noProof/>
         </w:rPr>
         <w:drawing>
-          <wp:inline distT="0" distB="0" distL="0" distR="0" wp14:anchorId="42C14D2B" wp14:editId="05BAE369">
-            <wp:extent cx="2295525" cy="657225"/>
-            <wp:effectExtent l="0" t="0" r="9525" b="9525"/>
-            <wp:docPr id="2" name="Picture 2"/>
+          <wp:inline distT="0" distB="0" distL="0" distR="0" wp14:anchorId="147549E6" wp14:editId="6F9C6D80">
+            <wp:extent cx="4495800" cy="752475"/>
+            <wp:effectExtent l="0" t="0" r="0" b="9525"/>
+            <wp:docPr id="1" name="Picture 1"/>
             <wp:cNvGraphicFramePr>
               <a:graphicFrameLocks xmlns:a="http://schemas.openxmlformats.org/drawingml/2006/main" noChangeAspect="1"/>
             </wp:cNvGraphicFramePr>
@@ -196,7 +231,7 @@
                   <pic:spPr>
                     <a:xfrm>
                       <a:off x="0" y="0"/>
-                      <a:ext cx="2295525" cy="657225"/>
+                      <a:ext cx="4495800" cy="752475"/>
                     </a:xfrm>
                     <a:prstGeom prst="rect">
                       <a:avLst/>
@@ -213,52 +248,74 @@
       <w:pPr>
         <w:jc w:val="both"/>
       </w:pPr>
-      <w:r>
-        <w:t xml:space="preserve">The </w:t>
-      </w:r>
-      <w:r>
-        <w:rPr>
-          <w:i/>
-        </w:rPr>
-        <w:t>frame_bitmap</w:t>
-      </w:r>
-      <w:r>
-        <w:t xml:space="preserve"> holds the address of the bitmap for the current instance, </w:t>
-      </w:r>
-      <w:r>
-        <w:rPr>
-          <w:i/>
-        </w:rPr>
-        <w:t>info_frame_no</w:t>
-      </w:r>
-      <w:r>
-        <w:t xml:space="preserve"> holds the frame number where the bitmap is stored, </w:t>
-      </w:r>
-      <w:r>
-        <w:rPr>
-          <w:i/>
-        </w:rPr>
-        <w:t>n_frames</w:t>
-      </w:r>
-      <w:r>
-        <w:t xml:space="preserve"> tells how many frames this pool is responsible to manage, and the </w:t>
-      </w:r>
-      <w:r>
-        <w:rPr>
-          <w:i/>
-        </w:rPr>
-        <w:t>base_frame_no</w:t>
-      </w:r>
-      <w:r>
-        <w:t xml:space="preserve"> tells the starting frame of the current frame pool.</w:t>
+      <w:proofErr w:type="spellStart"/>
+      <w:r>
+        <w:t>Init</w:t>
+      </w:r>
+      <w:proofErr w:type="spellEnd"/>
+      <w:r>
+        <w:t xml:space="preserve"> paging function serves basica</w:t>
+      </w:r>
+      <w:r>
+        <w:t xml:space="preserve">lly to set the values of the global variables used by the </w:t>
+      </w:r>
+      <w:proofErr w:type="spellStart"/>
+      <w:r>
+        <w:t>PageTable</w:t>
+      </w:r>
+      <w:proofErr w:type="spellEnd"/>
+      <w:r>
+        <w:t xml:space="preserve"> class, like the memory pools and the size of the shared address space.</w:t>
       </w:r>
     </w:p>
     <w:p>
       <w:pPr>
         <w:pStyle w:val="Heading1"/>
       </w:pPr>
-      <w:r>
-        <w:t>FramePool initialization</w:t>
+      <w:proofErr w:type="spellStart"/>
+      <w:r>
+        <w:t>PageTable</w:t>
+      </w:r>
+      <w:proofErr w:type="spellEnd"/>
+      <w:r>
+        <w:t xml:space="preserve"> c</w:t>
+      </w:r>
+      <w:r>
+        <w:t>onstructor</w:t>
+      </w:r>
+    </w:p>
+    <w:p/>
+    <w:p>
+      <w:proofErr w:type="spellStart"/>
+      <w:r>
+        <w:t>PageTable</w:t>
+      </w:r>
+      <w:proofErr w:type="spellEnd"/>
+      <w:r>
+        <w:t xml:space="preserve"> constructor has no parameters and is responsible for creating the page directory and the first page table of the directory, which contains the 4 MB of data that are directly mapped</w:t>
+      </w:r>
+      <w:r>
+        <w:t>.</w:t>
+      </w:r>
+      <w:r>
+        <w:t xml:space="preserve"> All the other entries of the page directory are marked as not present, supervisor level and read/write.</w:t>
+      </w:r>
+    </w:p>
+    <w:p>
+      <w:pPr>
+        <w:pStyle w:val="Heading1"/>
+      </w:pPr>
+      <w:proofErr w:type="spellStart"/>
+      <w:r>
+        <w:lastRenderedPageBreak/>
+        <w:t>PageTable</w:t>
+      </w:r>
+      <w:proofErr w:type="spellEnd"/>
+      <w:r>
+        <w:t xml:space="preserve"> </w:t>
+      </w:r>
+      <w:r>
+        <w:t>load function</w:t>
       </w:r>
     </w:p>
     <w:p>
@@ -270,10 +327,10 @@
           <w:noProof/>
         </w:rPr>
         <w:drawing>
-          <wp:inline distT="0" distB="0" distL="0" distR="0" wp14:anchorId="276D9F15" wp14:editId="737C1F96">
-            <wp:extent cx="3038475" cy="495300"/>
+          <wp:inline distT="0" distB="0" distL="0" distR="0" wp14:anchorId="2B0290A3" wp14:editId="4760BA8A">
+            <wp:extent cx="981075" cy="247650"/>
             <wp:effectExtent l="0" t="0" r="9525" b="0"/>
-            <wp:docPr id="6" name="Picture 6"/>
+            <wp:docPr id="8" name="Picture 8"/>
             <wp:cNvGraphicFramePr>
               <a:graphicFrameLocks xmlns:a="http://schemas.openxmlformats.org/drawingml/2006/main" noChangeAspect="1"/>
             </wp:cNvGraphicFramePr>
@@ -293,7 +350,7 @@
                   <pic:spPr>
                     <a:xfrm>
                       <a:off x="0" y="0"/>
-                      <a:ext cx="3038475" cy="495300"/>
+                      <a:ext cx="981075" cy="247650"/>
                     </a:xfrm>
                     <a:prstGeom prst="rect">
                       <a:avLst/>
@@ -307,70 +364,11 @@
       </w:r>
     </w:p>
     <w:p>
-      <w:pPr>
-        <w:jc w:val="both"/>
-      </w:pPr>
-      <w:r>
-        <w:t xml:space="preserve">The </w:t>
-      </w:r>
-      <w:r>
-        <w:rPr>
-          <w:i/>
-        </w:rPr>
-        <w:t>FramePool</w:t>
-      </w:r>
-      <w:r>
-        <w:t xml:space="preserve"> class constructor is responsible for initializing the frame status bitmap and store all the pertinent info about the pool (e.g. </w:t>
-      </w:r>
-      <w:r>
-        <w:t>base frame for the pool, pool size, and number of frames</w:t>
-      </w:r>
-      <w:r>
-        <w:t>)</w:t>
-      </w:r>
-      <w:r>
-        <w:t>. Since this class is used for both Kernel and Process pools, the first step is to identify which kind of pool it is being created.</w:t>
-      </w:r>
-    </w:p>
-    <w:p>
-      <w:pPr>
-        <w:jc w:val="both"/>
-      </w:pPr>
-      <w:r>
-        <w:lastRenderedPageBreak/>
-        <w:t>If it is a Kernel Pool the following general steps apply:</w:t>
-      </w:r>
-    </w:p>
-    <w:p>
-      <w:pPr>
-        <w:pStyle w:val="ListParagraph"/>
-        <w:numPr>
-          <w:ilvl w:val="0"/>
-          <w:numId w:val="2"/>
-        </w:numPr>
-        <w:jc w:val="both"/>
-      </w:pPr>
-      <w:r>
-        <w:t>Store the frame number where the bitmap is kept. This comes from the third argument of the function, if it is a zero then the frame number is going to be the same as the base frame number of the Kernel.</w:t>
-      </w:r>
-    </w:p>
-    <w:p>
-      <w:pPr>
-        <w:pStyle w:val="ListParagraph"/>
-        <w:numPr>
-          <w:ilvl w:val="0"/>
-          <w:numId w:val="2"/>
-        </w:numPr>
-        <w:jc w:val="both"/>
-      </w:pPr>
-      <w:r>
-        <w:t xml:space="preserve">Allocate the frame bitmap to the appropriate address (Kernel base address if the third parameter is 0 or the address of this </w:t>
-      </w:r>
-      <w:r>
-        <w:t>frame if it is different than 0</w:t>
-      </w:r>
-      <w:r>
-        <w:t>)</w:t>
+      <w:r>
+        <w:t xml:space="preserve">The load function is responsible to </w:t>
+      </w:r>
+      <w:r>
+        <w:t>set the global variable of the current page table in use and store its page directory address into the CR3 register</w:t>
       </w:r>
       <w:r>
         <w:t>.</w:t>
@@ -378,134 +376,23 @@
     </w:p>
     <w:p>
       <w:pPr>
-        <w:pStyle w:val="ListParagraph"/>
-        <w:numPr>
-          <w:ilvl w:val="0"/>
-          <w:numId w:val="2"/>
-        </w:numPr>
-        <w:jc w:val="both"/>
-      </w:pPr>
-      <w:r>
-        <w:t>Populate the frame status bitmap, all entries but the one where the bitmap is stored is going to be 0</w:t>
-      </w:r>
-      <w:r>
-        <w:t>.</w:t>
-      </w:r>
-    </w:p>
-    <w:p>
-      <w:pPr>
-        <w:pStyle w:val="ListParagraph"/>
-        <w:numPr>
-          <w:ilvl w:val="0"/>
-          <w:numId w:val="2"/>
-        </w:numPr>
-        <w:jc w:val="both"/>
-      </w:pPr>
-      <w:r>
-        <w:t>Set the instance variable values</w:t>
-      </w:r>
-      <w:r>
-        <w:t>.</w:t>
-      </w:r>
-    </w:p>
-    <w:p>
-      <w:pPr>
-        <w:jc w:val="both"/>
-      </w:pPr>
-      <w:r>
-        <w:t>Otherwise, if it is a Process pool the following steps apply:</w:t>
-      </w:r>
-    </w:p>
-    <w:p>
-      <w:pPr>
-        <w:pStyle w:val="ListParagraph"/>
-        <w:numPr>
-          <w:ilvl w:val="0"/>
-          <w:numId w:val="3"/>
-        </w:numPr>
-        <w:jc w:val="both"/>
-      </w:pPr>
-      <w:r>
-        <w:t xml:space="preserve">Store the frame number where the bitmap is kept. </w:t>
-      </w:r>
-      <w:r>
-        <w:t>Similarly</w:t>
-      </w:r>
-      <w:r>
-        <w:t xml:space="preserve"> to the Kernel pool, this value also comes from the third argument of the function, the difference is that if the value is 0, then the first available frame on the Kernel pool is going to be used.</w:t>
-      </w:r>
-    </w:p>
-    <w:p>
-      <w:pPr>
-        <w:pStyle w:val="ListParagraph"/>
-        <w:numPr>
-          <w:ilvl w:val="0"/>
-          <w:numId w:val="3"/>
-        </w:numPr>
-        <w:jc w:val="both"/>
-      </w:pPr>
-      <w:r>
-        <w:t>Allocate the frame bitmap to the appropriate address, considering the address of the frame used in the previous step.</w:t>
-      </w:r>
-    </w:p>
-    <w:p>
-      <w:pPr>
-        <w:pStyle w:val="ListParagraph"/>
-        <w:numPr>
-          <w:ilvl w:val="0"/>
-          <w:numId w:val="3"/>
-        </w:numPr>
-        <w:jc w:val="both"/>
-      </w:pPr>
-      <w:r>
-        <w:t xml:space="preserve">Populate the frame status bitmap. Since the bitmap is kept on the Kernel process pool, </w:t>
-      </w:r>
-      <w:r>
-        <w:t>then</w:t>
-      </w:r>
-      <w:r>
-        <w:t xml:space="preserve"> we can initialize </w:t>
-      </w:r>
-      <w:r>
-        <w:t>all the values of the bitmap to 0.</w:t>
-      </w:r>
-    </w:p>
-    <w:p>
-      <w:pPr>
-        <w:pStyle w:val="ListParagraph"/>
-        <w:numPr>
-          <w:ilvl w:val="0"/>
-          <w:numId w:val="3"/>
-        </w:numPr>
-        <w:jc w:val="both"/>
-      </w:pPr>
-      <w:r>
-        <w:t>Set the instance variable values.</w:t>
-      </w:r>
-    </w:p>
-    <w:p>
-      <w:pPr>
         <w:pStyle w:val="Heading1"/>
       </w:pPr>
-      <w:r>
-        <w:t>FramePool class functions</w:t>
-      </w:r>
-    </w:p>
-    <w:p/>
-    <w:p>
-      <w:r>
-        <w:t>In order to manage the physical memory allocation, the pool must be able to perform three actions: (i) allocate a new frame; (ii) release an allocated frame; (iii) protect specific parts of the memory</w:t>
-      </w:r>
-      <w:r>
-        <w:t>.</w:t>
-      </w:r>
-    </w:p>
-    <w:p>
-      <w:pPr>
-        <w:pStyle w:val="Heading2"/>
-      </w:pPr>
-      <w:r>
-        <w:t>get_frame()</w:t>
+      <w:proofErr w:type="spellStart"/>
+      <w:r>
+        <w:t>PageTable</w:t>
+      </w:r>
+      <w:proofErr w:type="spellEnd"/>
+      <w:r>
+        <w:t xml:space="preserve"> </w:t>
+      </w:r>
+      <w:proofErr w:type="spellStart"/>
+      <w:r>
+        <w:t>enable_paging</w:t>
+      </w:r>
+      <w:proofErr w:type="spellEnd"/>
+      <w:r>
+        <w:t xml:space="preserve"> function</w:t>
       </w:r>
     </w:p>
     <w:p>
@@ -517,10 +404,10 @@
           <w:noProof/>
         </w:rPr>
         <w:drawing>
-          <wp:inline distT="0" distB="0" distL="0" distR="0" wp14:anchorId="719C3974" wp14:editId="05653FA3">
-            <wp:extent cx="2171700" cy="228600"/>
-            <wp:effectExtent l="0" t="0" r="0" b="0"/>
-            <wp:docPr id="3" name="Picture 3"/>
+          <wp:inline distT="0" distB="0" distL="0" distR="0" wp14:anchorId="7FB16E88" wp14:editId="198FD05F">
+            <wp:extent cx="2200275" cy="228600"/>
+            <wp:effectExtent l="0" t="0" r="9525" b="0"/>
+            <wp:docPr id="11" name="Picture 11"/>
             <wp:cNvGraphicFramePr>
               <a:graphicFrameLocks xmlns:a="http://schemas.openxmlformats.org/drawingml/2006/main" noChangeAspect="1"/>
             </wp:cNvGraphicFramePr>
@@ -540,7 +427,7 @@
                   <pic:spPr>
                     <a:xfrm>
                       <a:off x="0" y="0"/>
-                      <a:ext cx="2171700" cy="228600"/>
+                      <a:ext cx="2200275" cy="228600"/>
                     </a:xfrm>
                     <a:prstGeom prst="rect">
                       <a:avLst/>
@@ -554,28 +441,42 @@
       </w:r>
     </w:p>
     <w:p>
-      <w:pPr>
-        <w:jc w:val="both"/>
-      </w:pPr>
-      <w:r>
-        <w:t xml:space="preserve">The </w:t>
-      </w:r>
-      <w:r>
-        <w:rPr>
-          <w:i/>
-        </w:rPr>
-        <w:t>get_frame</w:t>
-      </w:r>
-      <w:r>
-        <w:t xml:space="preserve"> function is responsible to traverse the frame status bitmap looking for an available frame. If there is an available frame on the pool, then the function will mark the first available frame encountered as used and return the number of this frame. Otherwise, it will return 0, indicating that there is no available frame currently on the pool.</w:t>
-      </w:r>
-    </w:p>
-    <w:p>
-      <w:pPr>
-        <w:pStyle w:val="Heading2"/>
-      </w:pPr>
-      <w:r>
-        <w:t>release_frame</w:t>
+      <w:proofErr w:type="spellStart"/>
+      <w:r>
+        <w:t>Enable_paging</w:t>
+      </w:r>
+      <w:proofErr w:type="spellEnd"/>
+      <w:r>
+        <w:t xml:space="preserve"> function simply sets the global variable </w:t>
+      </w:r>
+      <w:proofErr w:type="spellStart"/>
+      <w:r>
+        <w:t>paging_enable</w:t>
+      </w:r>
+      <w:proofErr w:type="spellEnd"/>
+      <w:r>
+        <w:t xml:space="preserve"> to 1, and set the proper bit of the CR0 register also to 1, making the OS start to use virtual addresses.</w:t>
+      </w:r>
+    </w:p>
+    <w:p>
+      <w:pPr>
+        <w:pStyle w:val="Heading1"/>
+      </w:pPr>
+      <w:proofErr w:type="spellStart"/>
+      <w:r>
+        <w:t>PageTable</w:t>
+      </w:r>
+      <w:proofErr w:type="spellEnd"/>
+      <w:r>
+        <w:t xml:space="preserve"> </w:t>
+      </w:r>
+      <w:proofErr w:type="spellStart"/>
+      <w:r>
+        <w:t>handle_fault</w:t>
+      </w:r>
+      <w:proofErr w:type="spellEnd"/>
+      <w:r>
+        <w:t xml:space="preserve"> function</w:t>
       </w:r>
     </w:p>
     <w:p>
@@ -587,10 +488,10 @@
           <w:noProof/>
         </w:rPr>
         <w:drawing>
-          <wp:inline distT="0" distB="0" distL="0" distR="0" wp14:anchorId="46DD7841" wp14:editId="79387252">
-            <wp:extent cx="3962400" cy="228600"/>
-            <wp:effectExtent l="0" t="0" r="0" b="0"/>
-            <wp:docPr id="4" name="Picture 4"/>
+          <wp:inline distT="0" distB="0" distL="0" distR="0" wp14:anchorId="41B9FE72" wp14:editId="3E245E8A">
+            <wp:extent cx="2819400" cy="200025"/>
+            <wp:effectExtent l="0" t="0" r="0" b="9525"/>
+            <wp:docPr id="13" name="Picture 13"/>
             <wp:cNvGraphicFramePr>
               <a:graphicFrameLocks xmlns:a="http://schemas.openxmlformats.org/drawingml/2006/main" noChangeAspect="1"/>
             </wp:cNvGraphicFramePr>
@@ -610,7 +511,7 @@
                   <pic:spPr>
                     <a:xfrm>
                       <a:off x="0" y="0"/>
-                      <a:ext cx="3962400" cy="228600"/>
+                      <a:ext cx="2819400" cy="200025"/>
                     </a:xfrm>
                     <a:prstGeom prst="rect">
                       <a:avLst/>
@@ -624,29 +525,37 @@
       </w:r>
     </w:p>
     <w:p>
-      <w:pPr>
-        <w:jc w:val="both"/>
-      </w:pPr>
-      <w:r>
-        <w:t xml:space="preserve">The </w:t>
-      </w:r>
-      <w:r>
-        <w:rPr>
-          <w:i/>
-        </w:rPr>
-        <w:t>release_frame</w:t>
-      </w:r>
-      <w:r>
-        <w:t xml:space="preserve"> function receives a frame number as argument and then mark this frame as unused. Due to the fact that part of the memory should be inaccessible, a first check is performed to make sure that the frame to be released does not belong to the protected area. Furthermore, since this is a static function, it first needs to identify which one of the pools has this frame, and then access the corresponding bitmap to set the proper bit as 0.</w:t>
-      </w:r>
-    </w:p>
-    <w:p>
-      <w:pPr>
-        <w:pStyle w:val="Heading2"/>
-      </w:pPr>
-      <w:r>
-        <w:lastRenderedPageBreak/>
-        <w:t>mark_inaccessible</w:t>
+      <w:proofErr w:type="spellStart"/>
+      <w:r>
+        <w:t>Handle_fault</w:t>
+      </w:r>
+      <w:proofErr w:type="spellEnd"/>
+      <w:r>
+        <w:t xml:space="preserve"> function is the core of the </w:t>
+      </w:r>
+      <w:proofErr w:type="spellStart"/>
+      <w:r>
+        <w:t>PageTable</w:t>
+      </w:r>
+      <w:proofErr w:type="spellEnd"/>
+      <w:r>
+        <w:t xml:space="preserve"> functioning</w:t>
+      </w:r>
+      <w:r>
+        <w:t>.</w:t>
+      </w:r>
+      <w:r>
+        <w:t xml:space="preserve"> This is the function that is evoked whenever an address with no virtual to physical mapping is accessed. The faulty address is read from the register CR2 and the error code is one of the properties of the argument _r.</w:t>
+      </w:r>
+    </w:p>
+    <w:p>
+      <w:r>
+        <w:t>The error code is used to check if this was really a page not present error and then map the address, or if the fault was due to a protection fault.</w:t>
+      </w:r>
+    </w:p>
+    <w:p>
+      <w:r>
+        <w:t>Using the fault address on CR2 the page directory index and page table index are found.</w:t>
       </w:r>
     </w:p>
     <w:p>
@@ -658,10 +567,10 @@
           <w:noProof/>
         </w:rPr>
         <w:drawing>
-          <wp:inline distT="0" distB="0" distL="0" distR="0" wp14:anchorId="76EAD0B8" wp14:editId="679CBFC3">
-            <wp:extent cx="5924550" cy="190500"/>
-            <wp:effectExtent l="0" t="0" r="0" b="0"/>
-            <wp:docPr id="5" name="Picture 5"/>
+          <wp:inline distT="0" distB="0" distL="0" distR="0" wp14:anchorId="06FB1BA9" wp14:editId="25A14E57">
+            <wp:extent cx="5943600" cy="316230"/>
+            <wp:effectExtent l="0" t="0" r="0" b="7620"/>
+            <wp:docPr id="14" name="Picture 14"/>
             <wp:cNvGraphicFramePr>
               <a:graphicFrameLocks xmlns:a="http://schemas.openxmlformats.org/drawingml/2006/main" noChangeAspect="1"/>
             </wp:cNvGraphicFramePr>
@@ -681,7 +590,7 @@
                   <pic:spPr>
                     <a:xfrm>
                       <a:off x="0" y="0"/>
-                      <a:ext cx="5924550" cy="190500"/>
+                      <a:ext cx="5943600" cy="316230"/>
                     </a:xfrm>
                     <a:prstGeom prst="rect">
                       <a:avLst/>
@@ -699,44 +608,68 @@
         <w:jc w:val="both"/>
       </w:pPr>
       <w:r>
-        <w:t xml:space="preserve">The </w:t>
-      </w:r>
-      <w:r>
-        <w:rPr>
-          <w:i/>
-        </w:rPr>
-        <w:t>mark_inaccessible</w:t>
-      </w:r>
-      <w:r>
-        <w:t xml:space="preserve"> function defines one region of the memory to be inaccessible from the pools</w:t>
-      </w:r>
-      <w:r>
-        <w:t xml:space="preserve">. This is accomplished setting all the bits within this region as used, this mechanism, in conjunction with the check in the </w:t>
-      </w:r>
-      <w:r>
-        <w:rPr>
-          <w:i/>
-        </w:rPr>
-        <w:t>release_frame</w:t>
-      </w:r>
-      <w:r>
-        <w:t xml:space="preserve"> function, guarantees that this area of the memory would not have </w:t>
-      </w:r>
-      <w:r>
-        <w:t xml:space="preserve">any </w:t>
+        <w:t>If the specified directory entry is present on the page directory, then a new frame is allocated from the process memory pool and the specified page table entry is updated on the page table represented by the page directory before mentioned. The page table entry is updated with the address allocated by the process memory pool and has the flags present, user level, and read/write set.</w:t>
+      </w:r>
+    </w:p>
+    <w:p>
+      <w:pPr>
+        <w:jc w:val="both"/>
+      </w:pPr>
+      <w:r>
+        <w:t xml:space="preserve">If the directory entry is not present, than it is necessary to first allocate a new frame from the kernel memory pool. This frame will hold the newly created page table, where all the entries are not present. Now that the page table was created, a frame from the process memory pool is allocated and its address is set on the specified page table entry, the entry is then marked with the flags present, user level, </w:t>
+      </w:r>
+      <w:r>
+        <w:t>and read</w:t>
+      </w:r>
+      <w:r>
+        <w:t>/write.</w:t>
+      </w:r>
+      <w:r>
+        <w:t xml:space="preserve"> The address of th</w:t>
+      </w:r>
+      <w:r>
+        <w:t xml:space="preserve">e created page table is then </w:t>
+      </w:r>
+      <w:r>
+        <w:t>stored on the specified page directory entry, which will have the flags present, supervisor level, read/write.</w:t>
+      </w:r>
+    </w:p>
+    <w:p>
+      <w:pPr>
+        <w:jc w:val="both"/>
+      </w:pPr>
+      <w:r>
+        <w:t xml:space="preserve">Now, subsequent memory accesses on addresses belonging to the mapped </w:t>
+      </w:r>
+      <w:r>
+        <w:t>page</w:t>
+      </w:r>
+      <w:r>
+        <w:t xml:space="preserve"> will not cause a page fault as long as the </w:t>
+      </w:r>
+      <w:r>
+        <w:t>page directory and page table entries</w:t>
+      </w:r>
+      <w:r>
+        <w:t xml:space="preserve"> for it remains valid.</w:t>
+      </w:r>
+    </w:p>
+    <w:p>
+      <w:pPr>
+        <w:jc w:val="both"/>
+      </w:pPr>
+      <w:r>
+        <w:t xml:space="preserve">On every step where a frame allocation is requested, a check is performed to make sure that an available frame was found, if this does not happen than an error message is </w:t>
+      </w:r>
+      <w:r>
+        <w:t>displayed</w:t>
+      </w:r>
+      <w:r>
+        <w:t xml:space="preserve"> indicating that the memory is full.</w:t>
       </w:r>
       <w:bookmarkStart w:id="0" w:name="_GoBack"/>
       <w:bookmarkEnd w:id="0"/>
-      <w:r>
-        <w:t>frames allocated nor released by the other functions.</w:t>
-      </w:r>
-    </w:p>
-    <w:p>
-      <w:pPr>
-        <w:jc w:val="center"/>
-      </w:pPr>
-    </w:p>
-    <w:p/>
+    </w:p>
     <w:sectPr>
       <w:pgSz w:w="12240" w:h="15840"/>
       <w:pgMar w:top="1440" w:right="1440" w:bottom="1440" w:left="1440" w:header="720" w:footer="720" w:gutter="0"/>
@@ -748,7 +681,7 @@
 </file>
 
 <file path=word/numbering.xml><?xml version="1.0" encoding="utf-8"?>
-<w:numbering xmlns:wpc="http://schemas.microsoft.com/office/word/2010/wordprocessingCanvas" xmlns:cx="http://schemas.microsoft.com/office/drawing/2014/chartex" xmlns:cx1="http://schemas.microsoft.com/office/drawing/2015/9/8/chartex" xmlns:mc="http://schemas.openxmlformats.org/markup-compatibility/2006" xmlns:o="urn:schemas-microsoft-com:office:office" xmlns:r="http://schemas.openxmlformats.org/officeDocument/2006/relationships" xmlns:m="http://schemas.openxmlformats.org/officeDocument/2006/math" xmlns:v="urn:schemas-microsoft-com:vml" xmlns:wp14="http://schemas.microsoft.com/office/word/2010/wordprocessingDrawing" xmlns:wp="http://schemas.openxmlformats.org/drawingml/2006/wordprocessingDrawing" xmlns:w10="urn:schemas-microsoft-com:office:word" xmlns:w="http://schemas.openxmlformats.org/wordprocessingml/2006/main" xmlns:w14="http://schemas.microsoft.com/office/word/2010/wordml" xmlns:w15="http://schemas.microsoft.com/office/word/2012/wordml" xmlns:w16se="http://schemas.microsoft.com/office/word/2015/wordml/symex" xmlns:wpg="http://schemas.microsoft.com/office/word/2010/wordprocessingGroup" xmlns:wpi="http://schemas.microsoft.com/office/word/2010/wordprocessingInk" xmlns:wne="http://schemas.microsoft.com/office/word/2006/wordml" xmlns:wps="http://schemas.microsoft.com/office/word/2010/wordprocessingShape" mc:Ignorable="w14 w15 w16se wp14">
+<w:numbering xmlns:wpc="http://schemas.microsoft.com/office/word/2010/wordprocessingCanvas" xmlns:mc="http://schemas.openxmlformats.org/markup-compatibility/2006" xmlns:o="urn:schemas-microsoft-com:office:office" xmlns:r="http://schemas.openxmlformats.org/officeDocument/2006/relationships" xmlns:m="http://schemas.openxmlformats.org/officeDocument/2006/math" xmlns:v="urn:schemas-microsoft-com:vml" xmlns:wp14="http://schemas.microsoft.com/office/word/2010/wordprocessingDrawing" xmlns:wp="http://schemas.openxmlformats.org/drawingml/2006/wordprocessingDrawing" xmlns:w10="urn:schemas-microsoft-com:office:word" xmlns:w="http://schemas.openxmlformats.org/wordprocessingml/2006/main" xmlns:w14="http://schemas.microsoft.com/office/word/2010/wordml" xmlns:w15="http://schemas.microsoft.com/office/word/2012/wordml" xmlns:wpg="http://schemas.microsoft.com/office/word/2010/wordprocessingGroup" xmlns:wpi="http://schemas.microsoft.com/office/word/2010/wordprocessingInk" xmlns:wne="http://schemas.microsoft.com/office/word/2006/wordml" xmlns:wps="http://schemas.microsoft.com/office/word/2010/wordprocessingShape" mc:Ignorable="w14 w15 wp14">
   <w:abstractNum w:abstractNumId="0" w15:restartNumberingAfterBreak="0">
     <w:nsid w:val="41B505D8"/>
     <w:multiLevelType w:val="hybridMultilevel"/>
@@ -1131,7 +1064,7 @@
 </file>
 
 <file path=word/styles.xml><?xml version="1.0" encoding="utf-8"?>
-<w:styles xmlns:mc="http://schemas.openxmlformats.org/markup-compatibility/2006" xmlns:r="http://schemas.openxmlformats.org/officeDocument/2006/relationships" xmlns:w="http://schemas.openxmlformats.org/wordprocessingml/2006/main" xmlns:w14="http://schemas.microsoft.com/office/word/2010/wordml" xmlns:w15="http://schemas.microsoft.com/office/word/2012/wordml" xmlns:w16se="http://schemas.microsoft.com/office/word/2015/wordml/symex" mc:Ignorable="w14 w15 w16se">
+<w:styles xmlns:mc="http://schemas.openxmlformats.org/markup-compatibility/2006" xmlns:r="http://schemas.openxmlformats.org/officeDocument/2006/relationships" xmlns:w="http://schemas.openxmlformats.org/wordprocessingml/2006/main" xmlns:w14="http://schemas.microsoft.com/office/word/2010/wordml" xmlns:w15="http://schemas.microsoft.com/office/word/2012/wordml" mc:Ignorable="w14 w15">
   <w:docDefaults>
     <w:rPrDefault>
       <w:rPr>

</xml_diff>